<commit_message>
Updated the file explaining our project.
</commit_message>
<xml_diff>
--- a/Input Files/oop project.docx
+++ b/Input Files/oop project.docx
@@ -650,7 +650,7 @@
           <v:shape id="_x0000_i1025" type="#_x0000_t75" style="width:76.85pt;height:49.95pt" o:ole="">
             <v:imagedata r:id="rId6" o:title=""/>
           </v:shape>
-          <o:OLEObject Type="Embed" ProgID="Word.Document.12" ShapeID="_x0000_i1025" DrawAspect="Icon" ObjectID="_1576800911" r:id="rId7">
+          <o:OLEObject Type="Embed" ProgID="Word.Document.12" ShapeID="_x0000_i1025" DrawAspect="Icon" ObjectID="_1576862357" r:id="rId7">
             <o:FieldCodes>\s</o:FieldCodes>
           </o:OLEObject>
         </w:object>
@@ -857,31 +857,7 @@
         <w:t>Algorithm1</w:t>
       </w:r>
       <w:r>
-        <w:t xml:space="preserve"> – Has functions that calculate the first algorithm explained above. Functions: </w:t>
-      </w:r>
-      <w:proofErr w:type="spellStart"/>
-      <w:r>
-        <w:t>ap_location</w:t>
-      </w:r>
-      <w:proofErr w:type="spellEnd"/>
-      <w:r>
-        <w:t xml:space="preserve"> for calculating the access point’s location, </w:t>
-      </w:r>
-      <w:proofErr w:type="spellStart"/>
-      <w:r>
-        <w:t>user_loc</w:t>
-      </w:r>
-      <w:proofErr w:type="spellEnd"/>
-      <w:r>
-        <w:t xml:space="preserve"> for calculating a user location matching algorithm 2 input and output and </w:t>
-      </w:r>
-      <w:proofErr w:type="spellStart"/>
-      <w:r>
-        <w:t>findMacScans</w:t>
-      </w:r>
-      <w:proofErr w:type="spellEnd"/>
-      <w:r>
-        <w:t xml:space="preserve"> which se</w:t>
+        <w:t xml:space="preserve"> – Has functions that calculate the first algorithm explained above. Functions: ap_location for calculating the access point’s location, user_loc for calculating a user location matching algorithm 2 input and output and findMacScans which se</w:t>
       </w:r>
       <w:r>
         <w:t>arches every mac to calculate the access's point location</w:t>
@@ -902,19 +878,7 @@
         <w:t>Algorithm2</w:t>
       </w:r>
       <w:r>
-        <w:t xml:space="preserve"> </w:t>
-      </w:r>
-      <w:r>
-        <w:t xml:space="preserve">– Has functions that </w:t>
-      </w:r>
-      <w:r>
-        <w:t xml:space="preserve">help prepare calculation for the second </w:t>
-      </w:r>
-      <w:r>
-        <w:t>algorithm explained above</w:t>
-      </w:r>
-      <w:r>
-        <w:t xml:space="preserve"> (the calculation function is in Algorithm1 class, matching the terminology).</w:t>
+        <w:t xml:space="preserve"> – Has functions that help prepare calculation for the second algorithm explained above (the calculation function is in Algorithm1 class, matching the terminology).</w:t>
       </w:r>
     </w:p>
     <w:p>
@@ -929,7 +893,24 @@
         <w:t>Wifi_Samples</w:t>
       </w:r>
       <w:r>
-        <w:t xml:space="preserve"> – Defined a new object </w:t>
+        <w:t xml:space="preserve"> – Define</w:t>
+      </w:r>
+      <w:r>
+        <w:t xml:space="preserve">s a new object used in our project to hold samples for algorithm </w:t>
+      </w:r>
+      <w:r>
+        <w:t xml:space="preserve">2, every sample holds the information needed about a similar row in the unified CSV file, that at least 1 mac in the original ‘scan’ is shown. Later </w:t>
+      </w:r>
+      <w:proofErr w:type="gramStart"/>
+      <w:r>
+        <w:t>on</w:t>
+      </w:r>
+      <w:proofErr w:type="gramEnd"/>
+      <w:r>
+        <w:t xml:space="preserve"> we use the pi field defined in this object to grade the similarity’ and up to 4 samples</w:t>
+      </w:r>
+      <w:r>
+        <w:t xml:space="preserve"> will be used to make the calculation for the user’s location as wanted in algorithm 2.</w:t>
       </w:r>
     </w:p>
     <w:p>
@@ -944,11 +925,25 @@
         <w:t>Main_Algo</w:t>
       </w:r>
       <w:r>
-        <w:t xml:space="preserve"> – Helps to run the code, just to simplify things for the person who uses this code. For each of the algorithms the user can execute, there is a certain format for the request to type in the console, mentioned in the Javadoc documentation in the class. A switch loop differentiates at first if the user wants to execute algorithm 1 or 2, accordingly.</w:t>
-      </w:r>
-    </w:p>
-    <w:p/>
-    <w:p/>
+        <w:t xml:space="preserve"> – Helps to run the code, just to simplify things for the person who uses this code. For each of the algorithms the user can execute, there is a certain format for the request to type in the console, mentioned in the </w:t>
+      </w:r>
+      <w:r>
+        <w:lastRenderedPageBreak/>
+        <w:t>Javadoc documentation in the class. A switch loop differentiates at first if the user wants to execute algorithm 1 or 2, accordingly.</w:t>
+      </w:r>
+    </w:p>
+    <w:p/>
+    <w:p>
+      <w:r>
+        <w:t xml:space="preserve">The UML diagram below shows us the classes in the Algorithm package, </w:t>
+      </w:r>
+      <w:r>
+        <w:t xml:space="preserve">and the connections between it’s different parts. Main_Algo uses both classes; Algorithm1 and Algorithm2 to allow the user to make both calculations from inside Main_Algo. Algorithm2 uses the Wifi_Samples class, to use objects of this kind to make the calculation and hold the information we need. </w:t>
+      </w:r>
+      <w:r>
+        <w:t>Algorithm2 class also makes use of Algorithm1 class, that has a function that makes the final calculation for Algorithm2.</w:t>
+      </w:r>
+    </w:p>
     <w:p/>
     <w:p>
       <w:pPr>
@@ -963,14 +958,489 @@
         <w:rPr>
           <w:b/>
           <w:bCs/>
+          <w:noProof/>
           <w:u w:val="single"/>
         </w:rPr>
-        <w:lastRenderedPageBreak/>
-        <w:t>Algorithm Class Diagram</w:t>
-      </w:r>
-    </w:p>
-    <w:p/>
-    <w:p>
+        <mc:AlternateContent>
+          <mc:Choice Requires="wps">
+            <w:drawing>
+              <wp:anchor distT="0" distB="0" distL="114300" distR="114300" simplePos="0" relativeHeight="251661312" behindDoc="0" locked="0" layoutInCell="1" allowOverlap="1">
+                <wp:simplePos x="0" y="0"/>
+                <wp:positionH relativeFrom="column">
+                  <wp:posOffset>3207223</wp:posOffset>
+                </wp:positionH>
+                <wp:positionV relativeFrom="paragraph">
+                  <wp:posOffset>242977</wp:posOffset>
+                </wp:positionV>
+                <wp:extent cx="2674961" cy="348017"/>
+                <wp:effectExtent l="0" t="0" r="11430" b="33020"/>
+                <wp:wrapNone/>
+                <wp:docPr id="17" name="Connector: Curved 17"/>
+                <wp:cNvGraphicFramePr/>
+                <a:graphic xmlns:a="http://schemas.openxmlformats.org/drawingml/2006/main">
+                  <a:graphicData uri="http://schemas.microsoft.com/office/word/2010/wordprocessingShape">
+                    <wps:wsp>
+                      <wps:cNvCnPr/>
+                      <wps:spPr>
+                        <a:xfrm flipH="1" flipV="1">
+                          <a:off x="0" y="0"/>
+                          <a:ext cx="2674961" cy="348017"/>
+                        </a:xfrm>
+                        <a:prstGeom prst="curvedConnector3">
+                          <a:avLst/>
+                        </a:prstGeom>
+                        <a:ln>
+                          <a:solidFill>
+                            <a:schemeClr val="tx1"/>
+                          </a:solidFill>
+                        </a:ln>
+                      </wps:spPr>
+                      <wps:style>
+                        <a:lnRef idx="1">
+                          <a:schemeClr val="accent1"/>
+                        </a:lnRef>
+                        <a:fillRef idx="0">
+                          <a:schemeClr val="accent1"/>
+                        </a:fillRef>
+                        <a:effectRef idx="0">
+                          <a:schemeClr val="accent1"/>
+                        </a:effectRef>
+                        <a:fontRef idx="minor">
+                          <a:schemeClr val="tx1"/>
+                        </a:fontRef>
+                      </wps:style>
+                      <wps:bodyPr/>
+                    </wps:wsp>
+                  </a:graphicData>
+                </a:graphic>
+                <wp14:sizeRelH relativeFrom="margin">
+                  <wp14:pctWidth>0</wp14:pctWidth>
+                </wp14:sizeRelH>
+                <wp14:sizeRelV relativeFrom="margin">
+                  <wp14:pctHeight>0</wp14:pctHeight>
+                </wp14:sizeRelV>
+              </wp:anchor>
+            </w:drawing>
+          </mc:Choice>
+          <mc:Fallback>
+            <w:pict>
+              <v:shapetype w14:anchorId="76BA9A98" id="_x0000_t38" coordsize="21600,21600" o:spt="38" o:oned="t" path="m,c@0,0@1,5400@1,10800@1,16200@2,21600,21600,21600e" filled="f">
+                <v:formulas>
+                  <v:f eqn="mid #0 0"/>
+                  <v:f eqn="val #0"/>
+                  <v:f eqn="mid #0 21600"/>
+                </v:formulas>
+                <v:path arrowok="t" fillok="f" o:connecttype="none"/>
+                <v:handles>
+                  <v:h position="#0,center"/>
+                </v:handles>
+                <o:lock v:ext="edit" shapetype="t"/>
+              </v:shapetype>
+              <v:shape id="Connector: Curved 17" o:spid="_x0000_s1026" type="#_x0000_t38" style="position:absolute;margin-left:252.55pt;margin-top:19.15pt;width:210.65pt;height:27.4pt;flip:x y;z-index:251661312;visibility:visible;mso-wrap-style:square;mso-width-percent:0;mso-height-percent:0;mso-wrap-distance-left:9pt;mso-wrap-distance-top:0;mso-wrap-distance-right:9pt;mso-wrap-distance-bottom:0;mso-position-horizontal:absolute;mso-position-horizontal-relative:text;mso-position-vertical:absolute;mso-position-vertical-relative:text;mso-width-percent:0;mso-height-percent:0;mso-width-relative:margin;mso-height-relative:margin" o:gfxdata="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" adj="10800" strokecolor="black [3213]" strokeweight=".5pt">
+                <v:stroke joinstyle="miter"/>
+              </v:shape>
+            </w:pict>
+          </mc:Fallback>
+        </mc:AlternateContent>
+      </w:r>
+      <w:r>
+        <w:rPr>
+          <w:b/>
+          <w:bCs/>
+          <w:noProof/>
+          <w:u w:val="single"/>
+        </w:rPr>
+        <mc:AlternateContent>
+          <mc:Choice Requires="wps">
+            <w:drawing>
+              <wp:anchor distT="0" distB="0" distL="114300" distR="114300" simplePos="0" relativeHeight="251662336" behindDoc="0" locked="0" layoutInCell="1" allowOverlap="1">
+                <wp:simplePos x="0" y="0"/>
+                <wp:positionH relativeFrom="column">
+                  <wp:posOffset>1473958</wp:posOffset>
+                </wp:positionH>
+                <wp:positionV relativeFrom="paragraph">
+                  <wp:posOffset>242978</wp:posOffset>
+                </wp:positionV>
+                <wp:extent cx="1733266" cy="300250"/>
+                <wp:effectExtent l="38100" t="0" r="19685" b="100330"/>
+                <wp:wrapNone/>
+                <wp:docPr id="18" name="Connector: Curved 18"/>
+                <wp:cNvGraphicFramePr/>
+                <a:graphic xmlns:a="http://schemas.openxmlformats.org/drawingml/2006/main">
+                  <a:graphicData uri="http://schemas.microsoft.com/office/word/2010/wordprocessingShape">
+                    <wps:wsp>
+                      <wps:cNvCnPr/>
+                      <wps:spPr>
+                        <a:xfrm flipH="1">
+                          <a:off x="0" y="0"/>
+                          <a:ext cx="1733266" cy="300250"/>
+                        </a:xfrm>
+                        <a:prstGeom prst="curvedConnector3">
+                          <a:avLst/>
+                        </a:prstGeom>
+                        <a:ln>
+                          <a:solidFill>
+                            <a:schemeClr val="tx1"/>
+                          </a:solidFill>
+                          <a:tailEnd type="triangle"/>
+                        </a:ln>
+                      </wps:spPr>
+                      <wps:style>
+                        <a:lnRef idx="1">
+                          <a:schemeClr val="accent1"/>
+                        </a:lnRef>
+                        <a:fillRef idx="0">
+                          <a:schemeClr val="accent1"/>
+                        </a:fillRef>
+                        <a:effectRef idx="0">
+                          <a:schemeClr val="accent1"/>
+                        </a:effectRef>
+                        <a:fontRef idx="minor">
+                          <a:schemeClr val="tx1"/>
+                        </a:fontRef>
+                      </wps:style>
+                      <wps:bodyPr/>
+                    </wps:wsp>
+                  </a:graphicData>
+                </a:graphic>
+              </wp:anchor>
+            </w:drawing>
+          </mc:Choice>
+          <mc:Fallback>
+            <w:pict>
+              <v:shape w14:anchorId="7C2A0405" id="Connector: Curved 18" o:spid="_x0000_s1026" type="#_x0000_t38" style="position:absolute;margin-left:116.05pt;margin-top:19.15pt;width:136.5pt;height:23.65pt;flip:x;z-index:251662336;visibility:visible;mso-wrap-style:square;mso-wrap-distance-left:9pt;mso-wrap-distance-top:0;mso-wrap-distance-right:9pt;mso-wrap-distance-bottom:0;mso-position-horizontal:absolute;mso-position-horizontal-relative:text;mso-position-vertical:absolute;mso-position-vertical-relative:text" o:gfxdata="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" adj="10800" strokecolor="black [3213]" strokeweight=".5pt">
+                <v:stroke endarrow="block" joinstyle="miter"/>
+              </v:shape>
+            </w:pict>
+          </mc:Fallback>
+        </mc:AlternateContent>
+      </w:r>
+      <w:r>
+        <w:rPr>
+          <w:b/>
+          <w:bCs/>
+          <w:u w:val="single"/>
+        </w:rPr>
+        <w:t xml:space="preserve">Algorithm </w:t>
+      </w:r>
+      <w:r>
+        <w:rPr>
+          <w:b/>
+          <w:bCs/>
+          <w:u w:val="single"/>
+        </w:rPr>
+        <w:t xml:space="preserve">Package - </w:t>
+      </w:r>
+      <w:r>
+        <w:rPr>
+          <w:b/>
+          <w:bCs/>
+          <w:u w:val="single"/>
+        </w:rPr>
+        <w:t>Class Diagram</w:t>
+      </w:r>
+    </w:p>
+    <w:p>
+      <w:r>
+        <w:rPr>
+          <w:noProof/>
+        </w:rPr>
+        <mc:AlternateContent>
+          <mc:Choice Requires="wps">
+            <w:drawing>
+              <wp:anchor distT="0" distB="0" distL="114300" distR="114300" simplePos="0" relativeHeight="251663360" behindDoc="0" locked="0" layoutInCell="1" allowOverlap="1">
+                <wp:simplePos x="0" y="0"/>
+                <wp:positionH relativeFrom="column">
+                  <wp:posOffset>3753133</wp:posOffset>
+                </wp:positionH>
+                <wp:positionV relativeFrom="paragraph">
+                  <wp:posOffset>175592</wp:posOffset>
+                </wp:positionV>
+                <wp:extent cx="1774209" cy="122830"/>
+                <wp:effectExtent l="0" t="0" r="16510" b="29845"/>
+                <wp:wrapNone/>
+                <wp:docPr id="19" name="Connector: Curved 19"/>
+                <wp:cNvGraphicFramePr/>
+                <a:graphic xmlns:a="http://schemas.openxmlformats.org/drawingml/2006/main">
+                  <a:graphicData uri="http://schemas.microsoft.com/office/word/2010/wordprocessingShape">
+                    <wps:wsp>
+                      <wps:cNvCnPr/>
+                      <wps:spPr>
+                        <a:xfrm flipH="1" flipV="1">
+                          <a:off x="0" y="0"/>
+                          <a:ext cx="1774209" cy="122830"/>
+                        </a:xfrm>
+                        <a:prstGeom prst="curvedConnector3">
+                          <a:avLst/>
+                        </a:prstGeom>
+                        <a:ln>
+                          <a:solidFill>
+                            <a:schemeClr val="tx1"/>
+                          </a:solidFill>
+                        </a:ln>
+                      </wps:spPr>
+                      <wps:style>
+                        <a:lnRef idx="1">
+                          <a:schemeClr val="accent1"/>
+                        </a:lnRef>
+                        <a:fillRef idx="0">
+                          <a:schemeClr val="accent1"/>
+                        </a:fillRef>
+                        <a:effectRef idx="0">
+                          <a:schemeClr val="accent1"/>
+                        </a:effectRef>
+                        <a:fontRef idx="minor">
+                          <a:schemeClr val="tx1"/>
+                        </a:fontRef>
+                      </wps:style>
+                      <wps:bodyPr/>
+                    </wps:wsp>
+                  </a:graphicData>
+                </a:graphic>
+                <wp14:sizeRelH relativeFrom="margin">
+                  <wp14:pctWidth>0</wp14:pctWidth>
+                </wp14:sizeRelH>
+                <wp14:sizeRelV relativeFrom="margin">
+                  <wp14:pctHeight>0</wp14:pctHeight>
+                </wp14:sizeRelV>
+              </wp:anchor>
+            </w:drawing>
+          </mc:Choice>
+          <mc:Fallback>
+            <w:pict>
+              <v:shape w14:anchorId="0A489954" id="Connector: Curved 19" o:spid="_x0000_s1026" type="#_x0000_t38" style="position:absolute;margin-left:295.5pt;margin-top:13.85pt;width:139.7pt;height:9.65pt;flip:x y;z-index:251663360;visibility:visible;mso-wrap-style:square;mso-width-percent:0;mso-height-percent:0;mso-wrap-distance-left:9pt;mso-wrap-distance-top:0;mso-wrap-distance-right:9pt;mso-wrap-distance-bottom:0;mso-position-horizontal:absolute;mso-position-horizontal-relative:text;mso-position-vertical:absolute;mso-position-vertical-relative:text;mso-width-percent:0;mso-height-percent:0;mso-width-relative:margin;mso-height-relative:margin" o:gfxdata="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" adj="10800" strokecolor="black [3213]" strokeweight=".5pt">
+                <v:stroke joinstyle="miter"/>
+              </v:shape>
+            </w:pict>
+          </mc:Fallback>
+        </mc:AlternateContent>
+      </w:r>
+      <w:r>
+        <w:rPr>
+          <w:noProof/>
+        </w:rPr>
+        <mc:AlternateContent>
+          <mc:Choice Requires="wps">
+            <w:drawing>
+              <wp:anchor distT="0" distB="0" distL="114300" distR="114300" simplePos="0" relativeHeight="251664384" behindDoc="0" locked="0" layoutInCell="1" allowOverlap="1">
+                <wp:simplePos x="0" y="0"/>
+                <wp:positionH relativeFrom="column">
+                  <wp:posOffset>3132160</wp:posOffset>
+                </wp:positionH>
+                <wp:positionV relativeFrom="paragraph">
+                  <wp:posOffset>175592</wp:posOffset>
+                </wp:positionV>
+                <wp:extent cx="689127" cy="102358"/>
+                <wp:effectExtent l="38100" t="0" r="15875" b="88265"/>
+                <wp:wrapNone/>
+                <wp:docPr id="22" name="Connector: Curved 22"/>
+                <wp:cNvGraphicFramePr/>
+                <a:graphic xmlns:a="http://schemas.openxmlformats.org/drawingml/2006/main">
+                  <a:graphicData uri="http://schemas.microsoft.com/office/word/2010/wordprocessingShape">
+                    <wps:wsp>
+                      <wps:cNvCnPr/>
+                      <wps:spPr>
+                        <a:xfrm flipH="1">
+                          <a:off x="0" y="0"/>
+                          <a:ext cx="689127" cy="102358"/>
+                        </a:xfrm>
+                        <a:prstGeom prst="curvedConnector3">
+                          <a:avLst/>
+                        </a:prstGeom>
+                        <a:ln>
+                          <a:solidFill>
+                            <a:schemeClr val="tx1"/>
+                          </a:solidFill>
+                          <a:tailEnd type="triangle"/>
+                        </a:ln>
+                      </wps:spPr>
+                      <wps:style>
+                        <a:lnRef idx="1">
+                          <a:schemeClr val="accent1"/>
+                        </a:lnRef>
+                        <a:fillRef idx="0">
+                          <a:schemeClr val="accent1"/>
+                        </a:fillRef>
+                        <a:effectRef idx="0">
+                          <a:schemeClr val="accent1"/>
+                        </a:effectRef>
+                        <a:fontRef idx="minor">
+                          <a:schemeClr val="tx1"/>
+                        </a:fontRef>
+                      </wps:style>
+                      <wps:bodyPr/>
+                    </wps:wsp>
+                  </a:graphicData>
+                </a:graphic>
+                <wp14:sizeRelH relativeFrom="margin">
+                  <wp14:pctWidth>0</wp14:pctWidth>
+                </wp14:sizeRelH>
+                <wp14:sizeRelV relativeFrom="margin">
+                  <wp14:pctHeight>0</wp14:pctHeight>
+                </wp14:sizeRelV>
+              </wp:anchor>
+            </w:drawing>
+          </mc:Choice>
+          <mc:Fallback>
+            <w:pict>
+              <v:shape w14:anchorId="7E990DA8" id="Connector: Curved 22" o:spid="_x0000_s1026" type="#_x0000_t38" style="position:absolute;margin-left:246.65pt;margin-top:13.85pt;width:54.25pt;height:8.05pt;flip:x;z-index:251664384;visibility:visible;mso-wrap-style:square;mso-width-percent:0;mso-height-percent:0;mso-wrap-distance-left:9pt;mso-wrap-distance-top:0;mso-wrap-distance-right:9pt;mso-wrap-distance-bottom:0;mso-position-horizontal:absolute;mso-position-horizontal-relative:text;mso-position-vertical:absolute;mso-position-vertical-relative:text;mso-width-percent:0;mso-height-percent:0;mso-width-relative:margin;mso-height-relative:margin" o:gfxdata="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" adj="10800" strokecolor="black [3213]" strokeweight=".5pt">
+                <v:stroke endarrow="block" joinstyle="miter"/>
+              </v:shape>
+            </w:pict>
+          </mc:Fallback>
+        </mc:AlternateContent>
+      </w:r>
+    </w:p>
+    <w:p>
+      <w:r>
+        <w:rPr>
+          <w:noProof/>
+        </w:rPr>
+        <mc:AlternateContent>
+          <mc:Choice Requires="wps">
+            <w:drawing>
+              <wp:anchor distT="0" distB="0" distL="114300" distR="114300" simplePos="0" relativeHeight="251659264" behindDoc="0" locked="0" layoutInCell="1" allowOverlap="1">
+                <wp:simplePos x="0" y="0"/>
+                <wp:positionH relativeFrom="margin">
+                  <wp:posOffset>2040341</wp:posOffset>
+                </wp:positionH>
+                <wp:positionV relativeFrom="paragraph">
+                  <wp:posOffset>1234971</wp:posOffset>
+                </wp:positionV>
+                <wp:extent cx="1631372" cy="126971"/>
+                <wp:effectExtent l="0" t="0" r="64135" b="83185"/>
+                <wp:wrapNone/>
+                <wp:docPr id="7" name="Straight Arrow Connector 7"/>
+                <wp:cNvGraphicFramePr/>
+                <a:graphic xmlns:a="http://schemas.openxmlformats.org/drawingml/2006/main">
+                  <a:graphicData uri="http://schemas.microsoft.com/office/word/2010/wordprocessingShape">
+                    <wps:wsp>
+                      <wps:cNvCnPr/>
+                      <wps:spPr>
+                        <a:xfrm>
+                          <a:off x="0" y="0"/>
+                          <a:ext cx="1631372" cy="126971"/>
+                        </a:xfrm>
+                        <a:prstGeom prst="straightConnector1">
+                          <a:avLst/>
+                        </a:prstGeom>
+                        <a:ln>
+                          <a:solidFill>
+                            <a:schemeClr val="tx1"/>
+                          </a:solidFill>
+                          <a:tailEnd type="triangle"/>
+                        </a:ln>
+                      </wps:spPr>
+                      <wps:style>
+                        <a:lnRef idx="1">
+                          <a:schemeClr val="accent1"/>
+                        </a:lnRef>
+                        <a:fillRef idx="0">
+                          <a:schemeClr val="accent1"/>
+                        </a:fillRef>
+                        <a:effectRef idx="0">
+                          <a:schemeClr val="accent1"/>
+                        </a:effectRef>
+                        <a:fontRef idx="minor">
+                          <a:schemeClr val="tx1"/>
+                        </a:fontRef>
+                      </wps:style>
+                      <wps:bodyPr/>
+                    </wps:wsp>
+                  </a:graphicData>
+                </a:graphic>
+                <wp14:sizeRelH relativeFrom="margin">
+                  <wp14:pctWidth>0</wp14:pctWidth>
+                </wp14:sizeRelH>
+                <wp14:sizeRelV relativeFrom="margin">
+                  <wp14:pctHeight>0</wp14:pctHeight>
+                </wp14:sizeRelV>
+              </wp:anchor>
+            </w:drawing>
+          </mc:Choice>
+          <mc:Fallback>
+            <w:pict>
+              <v:shapetype w14:anchorId="63C67831" id="_x0000_t32" coordsize="21600,21600" o:spt="32" o:oned="t" path="m,l21600,21600e" filled="f">
+                <v:path arrowok="t" fillok="f" o:connecttype="none"/>
+                <o:lock v:ext="edit" shapetype="t"/>
+              </v:shapetype>
+              <v:shape id="Straight Arrow Connector 7" o:spid="_x0000_s1026" type="#_x0000_t32" style="position:absolute;margin-left:160.65pt;margin-top:97.25pt;width:128.45pt;height:10pt;z-index:251659264;visibility:visible;mso-wrap-style:square;mso-width-percent:0;mso-height-percent:0;mso-wrap-distance-left:9pt;mso-wrap-distance-top:0;mso-wrap-distance-right:9pt;mso-wrap-distance-bottom:0;mso-position-horizontal:absolute;mso-position-horizontal-relative:margin;mso-position-vertical:absolute;mso-position-vertical-relative:text;mso-width-percent:0;mso-height-percent:0;mso-width-relative:margin;mso-height-relative:margin" o:gfxdata="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" strokecolor="black [3213]" strokeweight=".5pt">
+                <v:stroke endarrow="block" joinstyle="miter"/>
+                <w10:wrap anchorx="margin"/>
+              </v:shape>
+            </w:pict>
+          </mc:Fallback>
+        </mc:AlternateContent>
+      </w:r>
+      <w:r>
+        <w:rPr>
+          <w:noProof/>
+        </w:rPr>
+        <mc:AlternateContent>
+          <mc:Choice Requires="wps">
+            <w:drawing>
+              <wp:anchor distT="0" distB="0" distL="114300" distR="114300" simplePos="0" relativeHeight="251660288" behindDoc="0" locked="0" layoutInCell="1" allowOverlap="1">
+                <wp:simplePos x="0" y="0"/>
+                <wp:positionH relativeFrom="column">
+                  <wp:posOffset>1986214</wp:posOffset>
+                </wp:positionH>
+                <wp:positionV relativeFrom="paragraph">
+                  <wp:posOffset>319623</wp:posOffset>
+                </wp:positionV>
+                <wp:extent cx="177420" cy="6824"/>
+                <wp:effectExtent l="0" t="76200" r="32385" b="88900"/>
+                <wp:wrapNone/>
+                <wp:docPr id="11" name="Straight Arrow Connector 11"/>
+                <wp:cNvGraphicFramePr/>
+                <a:graphic xmlns:a="http://schemas.openxmlformats.org/drawingml/2006/main">
+                  <a:graphicData uri="http://schemas.microsoft.com/office/word/2010/wordprocessingShape">
+                    <wps:wsp>
+                      <wps:cNvCnPr/>
+                      <wps:spPr>
+                        <a:xfrm flipV="1">
+                          <a:off x="0" y="0"/>
+                          <a:ext cx="177420" cy="6824"/>
+                        </a:xfrm>
+                        <a:prstGeom prst="straightConnector1">
+                          <a:avLst/>
+                        </a:prstGeom>
+                        <a:ln>
+                          <a:solidFill>
+                            <a:schemeClr val="tx1"/>
+                          </a:solidFill>
+                          <a:tailEnd type="triangle"/>
+                        </a:ln>
+                      </wps:spPr>
+                      <wps:style>
+                        <a:lnRef idx="1">
+                          <a:schemeClr val="accent1"/>
+                        </a:lnRef>
+                        <a:fillRef idx="0">
+                          <a:schemeClr val="accent1"/>
+                        </a:fillRef>
+                        <a:effectRef idx="0">
+                          <a:schemeClr val="accent1"/>
+                        </a:effectRef>
+                        <a:fontRef idx="minor">
+                          <a:schemeClr val="tx1"/>
+                        </a:fontRef>
+                      </wps:style>
+                      <wps:bodyPr/>
+                    </wps:wsp>
+                  </a:graphicData>
+                </a:graphic>
+              </wp:anchor>
+            </w:drawing>
+          </mc:Choice>
+          <mc:Fallback>
+            <w:pict>
+              <v:shape w14:anchorId="1D2148EA" id="Straight Arrow Connector 11" o:spid="_x0000_s1026" type="#_x0000_t32" style="position:absolute;margin-left:156.4pt;margin-top:25.15pt;width:13.95pt;height:.55pt;flip:y;z-index:251660288;visibility:visible;mso-wrap-style:square;mso-wrap-distance-left:9pt;mso-wrap-distance-top:0;mso-wrap-distance-right:9pt;mso-wrap-distance-bottom:0;mso-position-horizontal:absolute;mso-position-horizontal-relative:text;mso-position-vertical:absolute;mso-position-vertical-relative:text" o:gfxdata="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" strokecolor="black [3213]" strokeweight=".5pt">
+                <v:stroke endarrow="block" joinstyle="miter"/>
+              </v:shape>
+            </w:pict>
+          </mc:Fallback>
+        </mc:AlternateContent>
+      </w:r>
       <w:r>
         <w:rPr>
           <w:noProof/>
@@ -1047,7 +1517,30 @@
         <w:t>stage #0</w:t>
       </w:r>
       <w:r>
-        <w:t>: Csv class, KML_by_lib class and Time class (Row class was moved).</w:t>
+        <w:rPr>
+          <w:b/>
+          <w:bCs/>
+        </w:rPr>
+        <w:t xml:space="preserve"> </w:t>
+      </w:r>
+      <w:r>
+        <w:t>and</w:t>
+      </w:r>
+      <w:r>
+        <w:rPr>
+          <w:b/>
+          <w:bCs/>
+        </w:rPr>
+        <w:t xml:space="preserve"> stage #1</w:t>
+      </w:r>
+      <w:r>
+        <w:t>: Csv class, KML_by_lib class and Time class (Row class was moved</w:t>
+      </w:r>
+      <w:r>
+        <w:t xml:space="preserve"> to match the new project design</w:t>
+      </w:r>
+      <w:r>
+        <w:t>).</w:t>
       </w:r>
     </w:p>
     <w:p>
@@ -1058,6 +1551,70 @@
           <w:numId w:val="3"/>
         </w:numPr>
       </w:pPr>
+      <w:r>
+        <w:t xml:space="preserve">As to the connections between this package to the other packages in our project – below we can see that this package and </w:t>
+      </w:r>
+      <w:proofErr w:type="gramStart"/>
+      <w:r>
+        <w:t>it’s</w:t>
+      </w:r>
+      <w:proofErr w:type="gramEnd"/>
+      <w:r>
+        <w:t xml:space="preserve"> classes are mainly connected to Wifi_Data package, which holds Row, and Wifi classes that define these objects in our project, and Row uses a Time object to define itself. As to the connection to this package, we note that the Csv class works mainly with Row and Wifi objects to hold all the information needed to create a unified CSV formatted file, and KML_by_lib class is directly connected to these objects as well, that hold the relevant information to create our KML formatted file.</w:t>
+      </w:r>
+    </w:p>
+    <w:p>
+      <w:pPr>
+        <w:pStyle w:val="ListParagraph"/>
+        <w:numPr>
+          <w:ilvl w:val="0"/>
+          <w:numId w:val="3"/>
+        </w:numPr>
+      </w:pPr>
+      <w:r>
+        <w:t xml:space="preserve">The connections between the different classes in this package are that as </w:t>
+      </w:r>
+      <w:proofErr w:type="gramStart"/>
+      <w:r>
+        <w:t>Time is used by a Row object and Csv</w:t>
+      </w:r>
+      <w:proofErr w:type="gramEnd"/>
+      <w:r>
+        <w:t xml:space="preserve"> is made of Row objects, Csv class makes use of Time object class. Moreover, KML_by_lib class uses the Csv class to perform some of </w:t>
+      </w:r>
+      <w:proofErr w:type="spellStart"/>
+      <w:r>
+        <w:t>it’s</w:t>
+      </w:r>
+      <w:proofErr w:type="spellEnd"/>
+      <w:r>
+        <w:t xml:space="preserve"> functions.</w:t>
+      </w:r>
+    </w:p>
+    <w:p>
+      <w:pPr>
+        <w:ind w:left="720"/>
+      </w:pPr>
+    </w:p>
+    <w:p>
+      <w:pPr>
+        <w:ind w:left="720"/>
+      </w:pPr>
+    </w:p>
+    <w:p>
+      <w:pPr>
+        <w:ind w:left="720"/>
+      </w:pPr>
+    </w:p>
+    <w:p>
+      <w:pPr>
+        <w:ind w:left="720"/>
+      </w:pPr>
+    </w:p>
+    <w:p>
+      <w:pPr>
+        <w:ind w:left="720"/>
+      </w:pPr>
     </w:p>
     <w:p>
       <w:pPr>
@@ -1078,10 +1635,182 @@
           <w:u w:val="single"/>
           <w:lang w:bidi="he-IL"/>
         </w:rPr>
-        <w:t>General Class Diagram</w:t>
-      </w:r>
-    </w:p>
-    <w:p>
+        <w:t>General</w:t>
+      </w:r>
+      <w:r>
+        <w:rPr>
+          <w:b/>
+          <w:bCs/>
+          <w:u w:val="single"/>
+          <w:lang w:bidi="he-IL"/>
+        </w:rPr>
+        <w:t xml:space="preserve"> Package -</w:t>
+      </w:r>
+      <w:r>
+        <w:rPr>
+          <w:b/>
+          <w:bCs/>
+          <w:u w:val="single"/>
+          <w:lang w:bidi="he-IL"/>
+        </w:rPr>
+        <w:t xml:space="preserve"> Class Diagram</w:t>
+      </w:r>
+    </w:p>
+    <w:p>
+      <w:r>
+        <w:rPr>
+          <w:b/>
+          <w:bCs/>
+          <w:noProof/>
+        </w:rPr>
+        <mc:AlternateContent>
+          <mc:Choice Requires="wps">
+            <w:drawing>
+              <wp:anchor distT="0" distB="0" distL="114300" distR="114300" simplePos="0" relativeHeight="251667456" behindDoc="0" locked="0" layoutInCell="1" allowOverlap="1" wp14:anchorId="01143DE7" wp14:editId="00976BF0">
+                <wp:simplePos x="0" y="0"/>
+                <wp:positionH relativeFrom="column">
+                  <wp:posOffset>2661313</wp:posOffset>
+                </wp:positionH>
+                <wp:positionV relativeFrom="paragraph">
+                  <wp:posOffset>1104398</wp:posOffset>
+                </wp:positionV>
+                <wp:extent cx="1692323" cy="538783"/>
+                <wp:effectExtent l="0" t="38100" r="60325" b="33020"/>
+                <wp:wrapNone/>
+                <wp:docPr id="26" name="Straight Arrow Connector 26"/>
+                <wp:cNvGraphicFramePr/>
+                <a:graphic xmlns:a="http://schemas.openxmlformats.org/drawingml/2006/main">
+                  <a:graphicData uri="http://schemas.microsoft.com/office/word/2010/wordprocessingShape">
+                    <wps:wsp>
+                      <wps:cNvCnPr/>
+                      <wps:spPr>
+                        <a:xfrm flipV="1">
+                          <a:off x="0" y="0"/>
+                          <a:ext cx="1692323" cy="538783"/>
+                        </a:xfrm>
+                        <a:prstGeom prst="straightConnector1">
+                          <a:avLst/>
+                        </a:prstGeom>
+                        <a:ln>
+                          <a:solidFill>
+                            <a:schemeClr val="tx1"/>
+                          </a:solidFill>
+                          <a:tailEnd type="triangle"/>
+                        </a:ln>
+                      </wps:spPr>
+                      <wps:style>
+                        <a:lnRef idx="1">
+                          <a:schemeClr val="accent1"/>
+                        </a:lnRef>
+                        <a:fillRef idx="0">
+                          <a:schemeClr val="accent1"/>
+                        </a:fillRef>
+                        <a:effectRef idx="0">
+                          <a:schemeClr val="accent1"/>
+                        </a:effectRef>
+                        <a:fontRef idx="minor">
+                          <a:schemeClr val="tx1"/>
+                        </a:fontRef>
+                      </wps:style>
+                      <wps:bodyPr/>
+                    </wps:wsp>
+                  </a:graphicData>
+                </a:graphic>
+                <wp14:sizeRelH relativeFrom="margin">
+                  <wp14:pctWidth>0</wp14:pctWidth>
+                </wp14:sizeRelH>
+                <wp14:sizeRelV relativeFrom="margin">
+                  <wp14:pctHeight>0</wp14:pctHeight>
+                </wp14:sizeRelV>
+              </wp:anchor>
+            </w:drawing>
+          </mc:Choice>
+          <mc:Fallback>
+            <w:pict>
+              <v:shape w14:anchorId="07AE0FB5" id="Straight Arrow Connector 26" o:spid="_x0000_s1026" type="#_x0000_t32" style="position:absolute;margin-left:209.55pt;margin-top:86.95pt;width:133.25pt;height:42.4pt;flip:y;z-index:251667456;visibility:visible;mso-wrap-style:square;mso-width-percent:0;mso-height-percent:0;mso-wrap-distance-left:9pt;mso-wrap-distance-top:0;mso-wrap-distance-right:9pt;mso-wrap-distance-bottom:0;mso-position-horizontal:absolute;mso-position-horizontal-relative:text;mso-position-vertical:absolute;mso-position-vertical-relative:text;mso-width-percent:0;mso-height-percent:0;mso-width-relative:margin;mso-height-relative:margin" o:gfxdata="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" strokecolor="black [3213]" strokeweight=".5pt">
+                <v:stroke endarrow="block" joinstyle="miter"/>
+              </v:shape>
+            </w:pict>
+          </mc:Fallback>
+        </mc:AlternateContent>
+      </w:r>
+      <w:r>
+        <w:rPr>
+          <w:b/>
+          <w:bCs/>
+          <w:noProof/>
+        </w:rPr>
+        <mc:AlternateContent>
+          <mc:Choice Requires="wps">
+            <w:drawing>
+              <wp:anchor distT="0" distB="0" distL="114300" distR="114300" simplePos="0" relativeHeight="251665408" behindDoc="0" locked="0" layoutInCell="1" allowOverlap="1">
+                <wp:simplePos x="0" y="0"/>
+                <wp:positionH relativeFrom="column">
+                  <wp:posOffset>4141470</wp:posOffset>
+                </wp:positionH>
+                <wp:positionV relativeFrom="paragraph">
+                  <wp:posOffset>377834</wp:posOffset>
+                </wp:positionV>
+                <wp:extent cx="225189" cy="45719"/>
+                <wp:effectExtent l="38100" t="38100" r="22860" b="88265"/>
+                <wp:wrapNone/>
+                <wp:docPr id="25" name="Straight Arrow Connector 25"/>
+                <wp:cNvGraphicFramePr/>
+                <a:graphic xmlns:a="http://schemas.openxmlformats.org/drawingml/2006/main">
+                  <a:graphicData uri="http://schemas.microsoft.com/office/word/2010/wordprocessingShape">
+                    <wps:wsp>
+                      <wps:cNvCnPr/>
+                      <wps:spPr>
+                        <a:xfrm flipH="1">
+                          <a:off x="0" y="0"/>
+                          <a:ext cx="225189" cy="45719"/>
+                        </a:xfrm>
+                        <a:prstGeom prst="straightConnector1">
+                          <a:avLst/>
+                        </a:prstGeom>
+                        <a:ln>
+                          <a:solidFill>
+                            <a:schemeClr val="tx1"/>
+                          </a:solidFill>
+                          <a:tailEnd type="triangle"/>
+                        </a:ln>
+                      </wps:spPr>
+                      <wps:style>
+                        <a:lnRef idx="1">
+                          <a:schemeClr val="accent1"/>
+                        </a:lnRef>
+                        <a:fillRef idx="0">
+                          <a:schemeClr val="accent1"/>
+                        </a:fillRef>
+                        <a:effectRef idx="0">
+                          <a:schemeClr val="accent1"/>
+                        </a:effectRef>
+                        <a:fontRef idx="minor">
+                          <a:schemeClr val="tx1"/>
+                        </a:fontRef>
+                      </wps:style>
+                      <wps:bodyPr/>
+                    </wps:wsp>
+                  </a:graphicData>
+                </a:graphic>
+                <wp14:sizeRelH relativeFrom="margin">
+                  <wp14:pctWidth>0</wp14:pctWidth>
+                </wp14:sizeRelH>
+                <wp14:sizeRelV relativeFrom="margin">
+                  <wp14:pctHeight>0</wp14:pctHeight>
+                </wp14:sizeRelV>
+              </wp:anchor>
+            </w:drawing>
+          </mc:Choice>
+          <mc:Fallback>
+            <w:pict>
+              <v:shape w14:anchorId="33A173BE" id="Straight Arrow Connector 25" o:spid="_x0000_s1026" type="#_x0000_t32" style="position:absolute;margin-left:326.1pt;margin-top:29.75pt;width:17.75pt;height:3.6pt;flip:x;z-index:251665408;visibility:visible;mso-wrap-style:square;mso-width-percent:0;mso-height-percent:0;mso-wrap-distance-left:9pt;mso-wrap-distance-top:0;mso-wrap-distance-right:9pt;mso-wrap-distance-bottom:0;mso-position-horizontal:absolute;mso-position-horizontal-relative:text;mso-position-vertical:absolute;mso-position-vertical-relative:text;mso-width-percent:0;mso-height-percent:0;mso-width-relative:margin;mso-height-relative:margin" o:gfxdata="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" strokecolor="black [3213]" strokeweight=".5pt">
+                <v:stroke endarrow="block" joinstyle="miter"/>
+              </v:shape>
+            </w:pict>
+          </mc:Fallback>
+        </mc:AlternateContent>
+      </w:r>
       <w:r>
         <w:rPr>
           <w:noProof/>
@@ -1158,10 +1887,22 @@
         <w:t>s</w:t>
       </w:r>
       <w:r>
-        <w:t xml:space="preserve"> all the classes that worked mainly with wifi data, that means access point information. We noted that a lot of our code was meant to work with this information, make calculations on it and save data temporarily so we wrote 3 classes in this </w:t>
+        <w:t xml:space="preserve"> all the classes that work mainly with wifi data, that means access point information. We noted that a lot of our code was meant to work with this information, make calculations on it and save data temporarily so we wrote </w:t>
+      </w:r>
+      <w:r>
+        <w:t>4</w:t>
+      </w:r>
+      <w:r>
+        <w:t xml:space="preserve"> classes in this </w:t>
       </w:r>
       <w:r>
         <w:t>package to help us work more efficiently.</w:t>
+      </w:r>
+      <w:r>
+        <w:t xml:space="preserve"> We moved the Row object defining class to this package as well, since one of it’s fields is an ArrayList of Wifi type objects</w:t>
+      </w:r>
+      <w:r>
+        <w:t>.</w:t>
       </w:r>
     </w:p>
     <w:p>
@@ -1195,18 +1936,20 @@
         </w:numPr>
       </w:pPr>
       <w:r>
-        <w:t>Wifi</w:t>
-      </w:r>
-      <w:r>
-        <w:t xml:space="preserve"> – </w:t>
-      </w:r>
-      <w:proofErr w:type="spellStart"/>
-      <w:r>
-        <w:t>kjh</w:t>
-      </w:r>
-      <w:proofErr w:type="spellEnd"/>
-      <w:r>
-        <w:t xml:space="preserve"> </w:t>
+        <w:t xml:space="preserve">Wifi – </w:t>
+      </w:r>
+      <w:r>
+        <w:t xml:space="preserve">This class, as mentioned above and explained in </w:t>
+      </w:r>
+      <w:r>
+        <w:rPr>
+          <w:b/>
+          <w:bCs/>
+        </w:rPr>
+        <w:t>stage #0</w:t>
+      </w:r>
+      <w:r>
+        <w:t>, was moved to this package to match more accurately the new code terminology.</w:t>
       </w:r>
     </w:p>
     <w:p>
@@ -1217,21 +1960,26 @@
           <w:numId w:val="3"/>
         </w:numPr>
       </w:pPr>
-      <w:proofErr w:type="spellStart"/>
-      <w:r>
-        <w:t>Wifi_Scan</w:t>
-      </w:r>
-      <w:proofErr w:type="spellEnd"/>
-      <w:r>
-        <w:t xml:space="preserve"> – </w:t>
-      </w:r>
-      <w:proofErr w:type="spellStart"/>
-      <w:r>
-        <w:t>kh</w:t>
-      </w:r>
-      <w:proofErr w:type="spellEnd"/>
-      <w:r>
-        <w:t xml:space="preserve"> </w:t>
+      <w:r>
+        <w:t xml:space="preserve">Wifi_Scan – </w:t>
+      </w:r>
+      <w:r>
+        <w:t xml:space="preserve">This class defines a new object of Wifi_Scan type, to match and help all the actions that had to be done to calculate the algorithms mentioned above, and hold the information about a wifi scan as it sounds, </w:t>
+      </w:r>
+      <w:r>
+        <w:t xml:space="preserve">in a format that is </w:t>
+      </w:r>
+      <w:r>
+        <w:t xml:space="preserve">more approximate to the original format of </w:t>
+      </w:r>
+      <w:r>
+        <w:t>a</w:t>
+      </w:r>
+      <w:r>
+        <w:t xml:space="preserve"> wifi scan in an original wiggle file</w:t>
+      </w:r>
+      <w:r>
+        <w:t>: a wifi object and location data.</w:t>
       </w:r>
     </w:p>
     <w:p>
@@ -1242,14 +1990,56 @@
           <w:numId w:val="3"/>
         </w:numPr>
       </w:pPr>
-      <w:proofErr w:type="spellStart"/>
+      <w:r>
+        <w:t>Wifi_Scans –</w:t>
+      </w:r>
+      <w:r>
+        <w:t xml:space="preserve"> This class defines a Wifi_Scans object, which we can understand by </w:t>
+      </w:r>
+      <w:proofErr w:type="gramStart"/>
+      <w:r>
+        <w:t>it’s</w:t>
+      </w:r>
+      <w:proofErr w:type="gramEnd"/>
+      <w:r>
+        <w:t xml:space="preserve"> name is an object that holds a number of Wi</w:t>
+      </w:r>
+      <w:r>
+        <w:t>fi_Scan objects in it</w:t>
+      </w:r>
+      <w:r>
+        <w:t>, and actually is defined by being an ArrayList of Wifi_Scan objects.</w:t>
+      </w:r>
+    </w:p>
+    <w:p>
+      <w:r>
+        <w:t xml:space="preserve">As to the connections between the different classes in this package: Wifi_Scans class as mentioned above is practically an ArrayList of Wifi_Scan objects that hold access point information in a different format that is more useful to certain parts of this project, the need to write it came specifically from the algorithms stage of our project, </w:t>
+      </w:r>
+      <w:r>
+        <w:rPr>
+          <w:b/>
+          <w:bCs/>
+        </w:rPr>
+        <w:t>stage #2</w:t>
+      </w:r>
+      <w:r>
+        <w:t xml:space="preserve">, when we needed a more practical view of the access points, so </w:t>
+      </w:r>
       <w:r>
         <w:lastRenderedPageBreak/>
-        <w:t>Wifi_Scans</w:t>
-      </w:r>
-      <w:proofErr w:type="spellEnd"/>
-      <w:r>
-        <w:t xml:space="preserve"> – </w:t>
+        <w:t xml:space="preserve">we built an object to suit the view we wanted of the information. To use it as not only one, but many in a list we created the Wifi_Scans class. Row and Wifi are explained above but are </w:t>
+      </w:r>
+      <w:r>
+        <w:rPr>
+          <w:u w:val="single"/>
+        </w:rPr>
+        <w:t>critical</w:t>
+      </w:r>
+      <w:r>
+        <w:t xml:space="preserve"> objects that hold information in our project and are used at every single stage of the project and for almost every action made on the information we receive.  Of course, we can see the use of the “Wifi” object in all the other classes in this package, because it is the smallest </w:t>
+      </w:r>
+      <w:r>
+        <w:t>object that defines an access point in our project, and since the project focuses on actions and calculations about access point information, this information is relevant in all the views we made of our data in this project.</w:t>
       </w:r>
     </w:p>
     <w:p/>
@@ -1268,7 +2058,23 @@
           <w:bCs/>
           <w:u w:val="single"/>
         </w:rPr>
-        <w:t>Wifi_Data Class Diagram</w:t>
+        <w:t>Wifi_Data</w:t>
+      </w:r>
+      <w:r>
+        <w:rPr>
+          <w:b/>
+          <w:bCs/>
+          <w:u w:val="single"/>
+        </w:rPr>
+        <w:t xml:space="preserve"> Package - </w:t>
+      </w:r>
+      <w:r>
+        <w:rPr>
+          <w:b/>
+          <w:bCs/>
+          <w:u w:val="single"/>
+        </w:rPr>
+        <w:t xml:space="preserve"> Class Diagram</w:t>
       </w:r>
     </w:p>
     <w:p/>
@@ -1341,19 +2147,17 @@
         </w:rPr>
         <w:t xml:space="preserve"> – Contains tests for our code for important functions in classes. Please note that this package is not up to date and further testing </w:t>
       </w:r>
-      <w:proofErr w:type="gramStart"/>
       <w:r>
         <w:rPr>
           <w:lang w:bidi="he-IL"/>
         </w:rPr>
-        <w:t>has to</w:t>
-      </w:r>
-      <w:proofErr w:type="gramEnd"/>
+        <w:t>needs</w:t>
+      </w:r>
       <w:r>
         <w:rPr>
           <w:lang w:bidi="he-IL"/>
         </w:rPr>
-        <w:t xml:space="preserve"> be coded for our project. For </w:t>
+        <w:t xml:space="preserve"> to be coded for our project. For </w:t>
       </w:r>
       <w:proofErr w:type="gramStart"/>
       <w:r>
@@ -1430,10 +2234,6 @@
         <w:t>WifiTest</w:t>
       </w:r>
     </w:p>
-    <w:p/>
-    <w:p/>
-    <w:p/>
-    <w:p/>
     <w:p/>
     <w:p/>
     <w:p/>
@@ -1529,7 +2329,13 @@
         <w:t>stage #3</w:t>
       </w:r>
       <w:r>
-        <w:t xml:space="preserve"> of our project, we made a further step and turned this IDE project into a GUI, in which the user can run only the class referring to our new GUI and make a whole set of operations using our code. This stage was one of the most time-consuming to plan, and even more time-consuming to code. At this point of our project we were required to write this documentation, that includes a class-diagram to explain our code, the packages and classes in it and the relationships between them. Up until now we have done it whist explaining every stage of our project and every package and class and the decision to </w:t>
+        <w:t xml:space="preserve"> of our project, we made a further step and turned this IDE project into a GUI, in which the user can run only the class referring to our new GUI and make a whole set of operations using our code. This stage was one of the most time-consuming to plan, and even more time-consuming to code. At this point of our project we were required to write this documentation, that includes a class-diagram to explain our code, the packages and classes in it and the relationships between them. Up until now we have done it whi</w:t>
+      </w:r>
+      <w:r>
+        <w:t>l</w:t>
+      </w:r>
+      <w:r>
+        <w:t xml:space="preserve">st explaining every stage of our project and every package and class and the decision to </w:t>
       </w:r>
       <w:r>
         <w:lastRenderedPageBreak/>
@@ -1559,6 +2365,36 @@
           <w:b/>
           <w:bCs/>
         </w:rPr>
+        <w:t>At this point we will explain the relationships between the packages in our project.</w:t>
+      </w:r>
+    </w:p>
+    <w:p>
+      <w:pPr>
+        <w:rPr>
+          <w:b/>
+          <w:bCs/>
+        </w:rPr>
+      </w:pPr>
+      <w:r>
+        <w:rPr>
+          <w:b/>
+          <w:bCs/>
+        </w:rPr>
+        <w:t>Stage #3:</w:t>
+      </w:r>
+    </w:p>
+    <w:p>
+      <w:pPr>
+        <w:rPr>
+          <w:b/>
+          <w:bCs/>
+        </w:rPr>
+      </w:pPr>
+      <w:r>
+        <w:rPr>
+          <w:b/>
+          <w:bCs/>
+        </w:rPr>
         <w:t>GUI</w:t>
       </w:r>
       <w:r>
@@ -1567,6 +2403,11 @@
           <w:bCs/>
         </w:rPr>
         <w:t>:</w:t>
+      </w:r>
+    </w:p>
+    <w:p>
+      <w:r>
+        <w:t xml:space="preserve">We have used the NetBeans IDE to create </w:t>
       </w:r>
     </w:p>
     <w:p>
@@ -1585,6 +2426,8 @@
       <w:r>
         <w:t xml:space="preserve"> package – </w:t>
       </w:r>
+      <w:bookmarkStart w:id="1" w:name="_GoBack"/>
+      <w:bookmarkEnd w:id="1"/>
     </w:p>
     <w:p>
       <w:pPr>
@@ -1612,8 +2455,6 @@
       <w:r>
         <w:t xml:space="preserve">Here is a diagram of the </w:t>
       </w:r>
-      <w:bookmarkStart w:id="1" w:name="_GoBack"/>
-      <w:bookmarkEnd w:id="1"/>
     </w:p>
     <w:p/>
     <w:p/>
@@ -2933,7 +3774,7 @@
 </file>
 
 <file path=customXml/itemProps1.xml><?xml version="1.0" encoding="utf-8"?>
-<ds:datastoreItem xmlns:ds="http://schemas.openxmlformats.org/officeDocument/2006/customXml" ds:itemID="{1C1C9764-F0D3-485B-9C6C-59BF303DBE72}">
+<ds:datastoreItem xmlns:ds="http://schemas.openxmlformats.org/officeDocument/2006/customXml" ds:itemID="{EBC8980B-7836-43F6-96AA-F7B77997B14D}">
   <ds:schemaRefs>
     <ds:schemaRef ds:uri="http://schemas.openxmlformats.org/officeDocument/2006/bibliography"/>
   </ds:schemaRefs>

</xml_diff>

<commit_message>
Updated filter package, added not functions.
Updated GUI.
Updated function to match GUI.
</commit_message>
<xml_diff>
--- a/Input Files/oop project.docx
+++ b/Input Files/oop project.docx
@@ -9,15 +9,21 @@
     </w:p>
     <w:p>
       <w:r>
-        <w:t xml:space="preserve">Before we explain about the GUI, we will </w:t>
+        <w:t>Before we explain about the GUI, we will ex</w:t>
+      </w:r>
+      <w:r>
+        <w:t>p</w:t>
+      </w:r>
+      <w:r>
+        <w:t xml:space="preserve">lain about our code, the different </w:t>
       </w:r>
       <w:proofErr w:type="gramStart"/>
       <w:r>
-        <w:t>ex[</w:t>
+        <w:t>packages</w:t>
       </w:r>
       <w:proofErr w:type="gramEnd"/>
       <w:r>
-        <w:t>lain about our code, the different packages and classes in each, and also the connections between them, and the decision behind writing them.</w:t>
+        <w:t xml:space="preserve"> and classes in each, and also the connections between them, and the decision behind writing them.</w:t>
       </w:r>
     </w:p>
     <w:p>
@@ -342,7 +348,17 @@
         <w:pStyle w:val="ListParagraph"/>
       </w:pPr>
       <w:r>
-        <w:t>For that need, we wrote a new object class called “Row”, matching the fields of the above table, to make it easier and more practical to work with in a continuous project.</w:t>
+        <w:t>For that need, we wrote a new object class called “</w:t>
+      </w:r>
+      <w:r>
+        <w:rPr>
+          <w:b/>
+          <w:bCs/>
+        </w:rPr>
+        <w:t>Row</w:t>
+      </w:r>
+      <w:r>
+        <w:t>”, matching the fields of the above table, to make it easier and more practical to work with in a continuous project.</w:t>
       </w:r>
     </w:p>
     <w:p>
@@ -517,6 +533,10 @@
       </w:r>
       <w:proofErr w:type="spellStart"/>
       <w:r>
+        <w:rPr>
+          <w:b/>
+          <w:bCs/>
+        </w:rPr>
         <w:t>Kml</w:t>
       </w:r>
       <w:proofErr w:type="spellEnd"/>
@@ -528,6 +548,10 @@
       </w:r>
       <w:proofErr w:type="spellStart"/>
       <w:r>
+        <w:rPr>
+          <w:b/>
+          <w:bCs/>
+        </w:rPr>
         <w:t>Kml_by_lib</w:t>
       </w:r>
       <w:proofErr w:type="spellEnd"/>
@@ -549,7 +573,16 @@
         <w:t>,</w:t>
       </w:r>
       <w:r>
-        <w:t xml:space="preserve"> it has the best chance of being updated so that we can use it for a long time. With the JAK library we had to download </w:t>
+        <w:t xml:space="preserve"> it has the best chance of being updated so that we can use it for a long time. With the </w:t>
+      </w:r>
+      <w:r>
+        <w:rPr>
+          <w:u w:val="single"/>
+        </w:rPr>
+        <w:t>JAK library</w:t>
+      </w:r>
+      <w:r>
+        <w:t xml:space="preserve"> we had to download </w:t>
       </w:r>
       <w:r>
         <w:t>another library, which</w:t>
@@ -650,7 +683,7 @@
           <v:shape id="_x0000_i1025" type="#_x0000_t75" style="width:76.85pt;height:49.95pt" o:ole="">
             <v:imagedata r:id="rId6" o:title=""/>
           </v:shape>
-          <o:OLEObject Type="Embed" ProgID="Word.Document.12" ShapeID="_x0000_i1025" DrawAspect="Icon" ObjectID="_1576862357" r:id="rId7">
+          <o:OLEObject Type="Embed" ProgID="Word.Document.12" ShapeID="_x0000_i1025" DrawAspect="Icon" ObjectID="_1576947800" r:id="rId7">
             <o:FieldCodes>\s</o:FieldCodes>
           </o:OLEObject>
         </w:object>
@@ -2360,6 +2393,7 @@
           <w:bCs/>
         </w:rPr>
       </w:pPr>
+      <w:bookmarkStart w:id="1" w:name="_GoBack"/>
       <w:r>
         <w:rPr>
           <w:b/>
@@ -2368,6 +2402,7 @@
         <w:t>At this point we will explain the relationships between the packages in our project.</w:t>
       </w:r>
     </w:p>
+    <w:bookmarkEnd w:id="1"/>
     <w:p>
       <w:pPr>
         <w:rPr>
@@ -2426,8 +2461,6 @@
       <w:r>
         <w:t xml:space="preserve"> package – </w:t>
       </w:r>
-      <w:bookmarkStart w:id="1" w:name="_GoBack"/>
-      <w:bookmarkEnd w:id="1"/>
     </w:p>
     <w:p>
       <w:pPr>
@@ -3774,7 +3807,7 @@
 </file>
 
 <file path=customXml/itemProps1.xml><?xml version="1.0" encoding="utf-8"?>
-<ds:datastoreItem xmlns:ds="http://schemas.openxmlformats.org/officeDocument/2006/customXml" ds:itemID="{EBC8980B-7836-43F6-96AA-F7B77997B14D}">
+<ds:datastoreItem xmlns:ds="http://schemas.openxmlformats.org/officeDocument/2006/customXml" ds:itemID="{E350BAB5-CC40-40CA-ADFD-EA546F7DB64F}">
   <ds:schemaRefs>
     <ds:schemaRef ds:uri="http://schemas.openxmlformats.org/officeDocument/2006/bibliography"/>
   </ds:schemaRefs>

</xml_diff>